<commit_message>
Update Historias de Usuario_G9_V2.0.docx
</commit_message>
<xml_diff>
--- a/Documentacion_G9/PREGAME/1.ELICITACIÓN/1.3 Historias Usuario/Historias de Usuario_G9_V2.0.docx
+++ b/Documentacion_G9/PREGAME/1.ELICITACIÓN/1.3 Historias Usuario/Historias de Usuario_G9_V2.0.docx
@@ -263,20 +263,6 @@
         </w:rPr>
       </w:pPr>
     </w:p>
-    <w:p>
-      <w:pPr>
-        <w:rPr>
-          <w:rFonts w:ascii="Times New Roman" w:eastAsia="Times New Roman" w:hAnsi="Times New Roman" w:cs="Times New Roman"/>
-        </w:rPr>
-      </w:pPr>
-    </w:p>
-    <w:p>
-      <w:pPr>
-        <w:rPr>
-          <w:rFonts w:ascii="Times New Roman" w:eastAsia="Times New Roman" w:hAnsi="Times New Roman" w:cs="Times New Roman"/>
-        </w:rPr>
-      </w:pPr>
-    </w:p>
     <w:tbl>
       <w:tblPr>
         <w:tblStyle w:val="a8"/>
@@ -321,6 +307,7 @@
               <w:rPr>
                 <w:rFonts w:ascii="Times New Roman" w:eastAsia="Times New Roman" w:hAnsi="Times New Roman" w:cs="Times New Roman"/>
               </w:rPr>
+              <w:lastRenderedPageBreak/>
               <w:t>Historia de Usuario</w:t>
             </w:r>
           </w:p>
@@ -564,7 +551,6 @@
                 <w:ilvl w:val="0"/>
                 <w:numId w:val="2"/>
               </w:numPr>
-              <w:spacing w:line="240" w:lineRule="auto"/>
               <w:rPr>
                 <w:rFonts w:ascii="Times New Roman" w:eastAsia="Times New Roman" w:hAnsi="Times New Roman" w:cs="Times New Roman"/>
               </w:rPr>
@@ -871,13 +857,14 @@
                 <w:rFonts w:ascii="Times New Roman" w:eastAsia="Times New Roman" w:hAnsi="Times New Roman" w:cs="Times New Roman"/>
                 <w:b/>
               </w:rPr>
-              <w:t>Riesgo en desarrollo</w:t>
-            </w:r>
-            <w:r>
-              <w:rPr>
-                <w:rFonts w:ascii="Times New Roman" w:eastAsia="Times New Roman" w:hAnsi="Times New Roman" w:cs="Times New Roman"/>
-              </w:rPr>
-              <w:t>: Alta</w:t>
+              <w:t xml:space="preserve">Riesgo en </w:t>
+            </w:r>
+            <w:r>
+              <w:rPr>
+                <w:rFonts w:ascii="Times New Roman" w:eastAsia="Times New Roman" w:hAnsi="Times New Roman" w:cs="Times New Roman"/>
+                <w:b/>
+              </w:rPr>
+              <w:t>desarrollo: Alta</w:t>
             </w:r>
           </w:p>
         </w:tc>
@@ -986,35 +973,7 @@
                 <w:rFonts w:ascii="Times New Roman" w:eastAsia="Times New Roman" w:hAnsi="Times New Roman" w:cs="Times New Roman"/>
                 <w:b w:val="0"/>
               </w:rPr>
-              <w:t xml:space="preserve">los datos solicitados en el sistema: nombres, apellidos, cédula, fecha de nacimiento, número de celular, </w:t>
-            </w:r>
-            <w:r>
-              <w:rPr>
-                <w:rFonts w:ascii="Times New Roman" w:eastAsia="Times New Roman" w:hAnsi="Times New Roman" w:cs="Times New Roman"/>
-                <w:b w:val="0"/>
-              </w:rPr>
-              <w:t>dirección</w:t>
-            </w:r>
-            <w:r>
-              <w:rPr>
-                <w:rFonts w:ascii="Times New Roman" w:eastAsia="Times New Roman" w:hAnsi="Times New Roman" w:cs="Times New Roman"/>
-                <w:b w:val="0"/>
-              </w:rPr>
-              <w:t xml:space="preserve"> domiciliaria, correo </w:t>
-            </w:r>
-            <w:r>
-              <w:rPr>
-                <w:rFonts w:ascii="Times New Roman" w:eastAsia="Times New Roman" w:hAnsi="Times New Roman" w:cs="Times New Roman"/>
-                <w:b w:val="0"/>
-              </w:rPr>
-              <w:t>electrónico</w:t>
-            </w:r>
-            <w:r>
-              <w:rPr>
-                <w:rFonts w:ascii="Times New Roman" w:eastAsia="Times New Roman" w:hAnsi="Times New Roman" w:cs="Times New Roman"/>
-                <w:b w:val="0"/>
-              </w:rPr>
-              <w:t xml:space="preserve"> y contraseña.</w:t>
+              <w:t>los datos solicitados en el sistema: nombres, apellidos, cédula, fecha de nacimiento, número de celular, dirección domiciliaria, correo electrónico y contraseña.</w:t>
             </w:r>
           </w:p>
         </w:tc>
@@ -1159,7 +1118,6 @@
               <w:rPr>
                 <w:rFonts w:ascii="Times New Roman" w:eastAsia="Times New Roman" w:hAnsi="Times New Roman" w:cs="Times New Roman"/>
               </w:rPr>
-              <w:lastRenderedPageBreak/>
               <w:t>Historia de Usuario</w:t>
             </w:r>
           </w:p>
@@ -1270,6 +1228,7 @@
               <w:rPr>
                 <w:rFonts w:ascii="Times New Roman" w:eastAsia="Times New Roman" w:hAnsi="Times New Roman" w:cs="Times New Roman"/>
               </w:rPr>
+              <w:lastRenderedPageBreak/>
               <w:t>Prioridad en negocio: Alta</w:t>
             </w:r>
           </w:p>
@@ -1841,6 +1800,13 @@
         </w:rPr>
       </w:pPr>
     </w:p>
+    <w:p>
+      <w:pPr>
+        <w:rPr>
+          <w:rFonts w:ascii="Times New Roman" w:eastAsia="Times New Roman" w:hAnsi="Times New Roman" w:cs="Times New Roman"/>
+        </w:rPr>
+      </w:pPr>
+    </w:p>
     <w:tbl>
       <w:tblPr>
         <w:tblStyle w:val="ac"/>
@@ -2050,7 +2016,6 @@
               <w:rPr>
                 <w:rFonts w:ascii="Times New Roman" w:eastAsia="Times New Roman" w:hAnsi="Times New Roman" w:cs="Times New Roman"/>
               </w:rPr>
-              <w:lastRenderedPageBreak/>
               <w:t>Iteración Asignada: 5</w:t>
             </w:r>
           </w:p>
@@ -2224,6 +2189,7 @@
               <w:rPr>
                 <w:rFonts w:ascii="Times New Roman" w:eastAsia="Times New Roman" w:hAnsi="Times New Roman" w:cs="Times New Roman"/>
               </w:rPr>
+              <w:lastRenderedPageBreak/>
               <w:t>Historia de Usuario</w:t>
             </w:r>
           </w:p>
@@ -2354,20 +2320,15 @@
               <w:cnfStyle w:val="000000100000" w:firstRow="0" w:lastRow="0" w:firstColumn="0" w:lastColumn="0" w:oddVBand="0" w:evenVBand="0" w:oddHBand="1" w:evenHBand="0" w:firstRowFirstColumn="0" w:firstRowLastColumn="0" w:lastRowFirstColumn="0" w:lastRowLastColumn="0"/>
               <w:rPr>
                 <w:rFonts w:ascii="Times New Roman" w:eastAsia="Times New Roman" w:hAnsi="Times New Roman" w:cs="Times New Roman"/>
-              </w:rPr>
-            </w:pPr>
-            <w:r>
-              <w:rPr>
-                <w:rFonts w:ascii="Times New Roman" w:eastAsia="Times New Roman" w:hAnsi="Times New Roman" w:cs="Times New Roman"/>
                 <w:b/>
               </w:rPr>
-              <w:t>Riesgo en desarrollo</w:t>
-            </w:r>
-            <w:r>
-              <w:rPr>
-                <w:rFonts w:ascii="Times New Roman" w:eastAsia="Times New Roman" w:hAnsi="Times New Roman" w:cs="Times New Roman"/>
-              </w:rPr>
-              <w:t>: Alta</w:t>
+            </w:pPr>
+            <w:r>
+              <w:rPr>
+                <w:rFonts w:ascii="Times New Roman" w:eastAsia="Times New Roman" w:hAnsi="Times New Roman" w:cs="Times New Roman"/>
+                <w:b/>
+              </w:rPr>
+              <w:t>Riesgo en desarrollo: Alta</w:t>
             </w:r>
           </w:p>
         </w:tc>
@@ -2468,8 +2429,6 @@
               </w:rPr>
               <w:t xml:space="preserve">Acceder al formulario de </w:t>
             </w:r>
-            <w:proofErr w:type="spellStart"/>
-            <w:proofErr w:type="gramStart"/>
             <w:r>
               <w:rPr>
                 <w:rFonts w:ascii="Times New Roman" w:eastAsia="Times New Roman" w:hAnsi="Times New Roman" w:cs="Times New Roman"/>
@@ -2477,10 +2436,8 @@
                 <w:sz w:val="24"/>
                 <w:szCs w:val="24"/>
               </w:rPr>
-              <w:t>productos,revisar</w:t>
-            </w:r>
-            <w:proofErr w:type="spellEnd"/>
-            <w:proofErr w:type="gramEnd"/>
+              <w:t>productos, revisar</w:t>
+            </w:r>
             <w:r>
               <w:rPr>
                 <w:rFonts w:ascii="Times New Roman" w:eastAsia="Times New Roman" w:hAnsi="Times New Roman" w:cs="Times New Roman"/>
@@ -2522,7 +2479,6 @@
                 <w:ilvl w:val="0"/>
                 <w:numId w:val="2"/>
               </w:numPr>
-              <w:spacing w:line="240" w:lineRule="auto"/>
               <w:rPr>
                 <w:rFonts w:ascii="Times New Roman" w:eastAsia="Times New Roman" w:hAnsi="Times New Roman" w:cs="Times New Roman"/>
               </w:rPr>
@@ -2537,7 +2493,6 @@
           </w:p>
           <w:p>
             <w:pPr>
-              <w:spacing w:line="240" w:lineRule="auto"/>
               <w:rPr>
                 <w:rFonts w:ascii="Times New Roman" w:eastAsia="Times New Roman" w:hAnsi="Times New Roman" w:cs="Times New Roman"/>
               </w:rPr>
@@ -2546,6 +2501,15 @@
         </w:tc>
       </w:tr>
     </w:tbl>
+    <w:p>
+      <w:pPr>
+        <w:jc w:val="center"/>
+        <w:rPr>
+          <w:rFonts w:ascii="Times New Roman" w:eastAsia="Times New Roman" w:hAnsi="Times New Roman" w:cs="Times New Roman"/>
+          <w:highlight w:val="yellow"/>
+        </w:rPr>
+      </w:pPr>
+    </w:p>
     <w:p>
       <w:pPr>
         <w:jc w:val="center"/>
@@ -2889,10 +2853,24 @@
               </w:rPr>
               <w:t>Realizando pruebas unitarias que validen el registro de los nuevos datos ingresados</w:t>
             </w:r>
+            <w:r>
+              <w:rPr>
+                <w:rFonts w:ascii="Times New Roman" w:eastAsia="Times New Roman" w:hAnsi="Times New Roman" w:cs="Times New Roman"/>
+                <w:b w:val="0"/>
+              </w:rPr>
+              <w:t>.</w:t>
+            </w:r>
           </w:p>
         </w:tc>
       </w:tr>
     </w:tbl>
+    <w:p>
+      <w:pPr>
+        <w:rPr>
+          <w:rFonts w:ascii="Times New Roman" w:eastAsia="Times New Roman" w:hAnsi="Times New Roman" w:cs="Times New Roman"/>
+        </w:rPr>
+      </w:pPr>
+    </w:p>
     <w:p>
       <w:pPr>
         <w:rPr>
@@ -2944,7 +2922,6 @@
               <w:rPr>
                 <w:rFonts w:ascii="Times New Roman" w:eastAsia="Times New Roman" w:hAnsi="Times New Roman" w:cs="Times New Roman"/>
               </w:rPr>
-              <w:lastRenderedPageBreak/>
               <w:t>Historia de Usuario</w:t>
             </w:r>
           </w:p>
@@ -3029,14 +3006,12 @@
               </w:rPr>
               <w:t xml:space="preserve">Nombre Historia: </w:t>
             </w:r>
-            <w:proofErr w:type="gramStart"/>
-            <w:r>
-              <w:rPr>
-                <w:rFonts w:ascii="Times New Roman" w:eastAsia="Times New Roman" w:hAnsi="Times New Roman" w:cs="Times New Roman"/>
-              </w:rPr>
-              <w:t>Eliminar  Usuario</w:t>
-            </w:r>
-            <w:proofErr w:type="gramEnd"/>
+            <w:r>
+              <w:rPr>
+                <w:rFonts w:ascii="Times New Roman" w:eastAsia="Times New Roman" w:hAnsi="Times New Roman" w:cs="Times New Roman"/>
+              </w:rPr>
+              <w:t>Eliminar Usuario</w:t>
+            </w:r>
           </w:p>
         </w:tc>
       </w:tr>
@@ -3179,6 +3154,7 @@
               <w:rPr>
                 <w:rFonts w:ascii="Times New Roman" w:eastAsia="Times New Roman" w:hAnsi="Times New Roman" w:cs="Times New Roman"/>
               </w:rPr>
+              <w:lastRenderedPageBreak/>
               <w:t xml:space="preserve">Descripción: </w:t>
             </w:r>
           </w:p>
@@ -4371,9 +4347,7 @@
       <w:tblStyleRowBandSize w:val="1"/>
       <w:tblStyleColBandSize w:val="1"/>
       <w:tblCellMar>
-        <w:top w:w="0" w:type="dxa"/>
         <w:left w:w="108" w:type="dxa"/>
-        <w:bottom w:w="0" w:type="dxa"/>
         <w:right w:w="108" w:type="dxa"/>
       </w:tblCellMar>
     </w:tblPr>
@@ -4485,9 +4459,7 @@
       <w:tblStyleRowBandSize w:val="1"/>
       <w:tblStyleColBandSize w:val="1"/>
       <w:tblCellMar>
-        <w:top w:w="0" w:type="dxa"/>
         <w:left w:w="108" w:type="dxa"/>
-        <w:bottom w:w="0" w:type="dxa"/>
         <w:right w:w="108" w:type="dxa"/>
       </w:tblCellMar>
     </w:tblPr>
@@ -4599,9 +4571,7 @@
       <w:tblStyleRowBandSize w:val="1"/>
       <w:tblStyleColBandSize w:val="1"/>
       <w:tblCellMar>
-        <w:top w:w="0" w:type="dxa"/>
         <w:left w:w="108" w:type="dxa"/>
-        <w:bottom w:w="0" w:type="dxa"/>
         <w:right w:w="108" w:type="dxa"/>
       </w:tblCellMar>
     </w:tblPr>
@@ -4713,9 +4683,7 @@
       <w:tblStyleRowBandSize w:val="1"/>
       <w:tblStyleColBandSize w:val="1"/>
       <w:tblCellMar>
-        <w:top w:w="0" w:type="dxa"/>
         <w:left w:w="108" w:type="dxa"/>
-        <w:bottom w:w="0" w:type="dxa"/>
         <w:right w:w="108" w:type="dxa"/>
       </w:tblCellMar>
     </w:tblPr>
@@ -4827,9 +4795,7 @@
       <w:tblStyleRowBandSize w:val="1"/>
       <w:tblStyleColBandSize w:val="1"/>
       <w:tblCellMar>
-        <w:top w:w="0" w:type="dxa"/>
         <w:left w:w="108" w:type="dxa"/>
-        <w:bottom w:w="0" w:type="dxa"/>
         <w:right w:w="108" w:type="dxa"/>
       </w:tblCellMar>
     </w:tblPr>
@@ -4941,9 +4907,7 @@
       <w:tblStyleRowBandSize w:val="1"/>
       <w:tblStyleColBandSize w:val="1"/>
       <w:tblCellMar>
-        <w:top w:w="0" w:type="dxa"/>
         <w:left w:w="108" w:type="dxa"/>
-        <w:bottom w:w="0" w:type="dxa"/>
         <w:right w:w="108" w:type="dxa"/>
       </w:tblCellMar>
     </w:tblPr>
@@ -5055,9 +5019,7 @@
       <w:tblStyleRowBandSize w:val="1"/>
       <w:tblStyleColBandSize w:val="1"/>
       <w:tblCellMar>
-        <w:top w:w="0" w:type="dxa"/>
         <w:left w:w="108" w:type="dxa"/>
-        <w:bottom w:w="0" w:type="dxa"/>
         <w:right w:w="108" w:type="dxa"/>
       </w:tblCellMar>
     </w:tblPr>
@@ -5169,9 +5131,7 @@
       <w:tblStyleRowBandSize w:val="1"/>
       <w:tblStyleColBandSize w:val="1"/>
       <w:tblCellMar>
-        <w:top w:w="0" w:type="dxa"/>
         <w:left w:w="108" w:type="dxa"/>
-        <w:bottom w:w="0" w:type="dxa"/>
         <w:right w:w="108" w:type="dxa"/>
       </w:tblCellMar>
     </w:tblPr>
@@ -5283,9 +5243,7 @@
       <w:tblStyleRowBandSize w:val="1"/>
       <w:tblStyleColBandSize w:val="1"/>
       <w:tblCellMar>
-        <w:top w:w="0" w:type="dxa"/>
         <w:left w:w="108" w:type="dxa"/>
-        <w:bottom w:w="0" w:type="dxa"/>
         <w:right w:w="108" w:type="dxa"/>
       </w:tblCellMar>
     </w:tblPr>
@@ -5397,9 +5355,7 @@
       <w:tblStyleRowBandSize w:val="1"/>
       <w:tblStyleColBandSize w:val="1"/>
       <w:tblCellMar>
-        <w:top w:w="0" w:type="dxa"/>
         <w:left w:w="108" w:type="dxa"/>
-        <w:bottom w:w="0" w:type="dxa"/>
         <w:right w:w="108" w:type="dxa"/>
       </w:tblCellMar>
     </w:tblPr>
@@ -5511,9 +5467,7 @@
       <w:tblStyleRowBandSize w:val="1"/>
       <w:tblStyleColBandSize w:val="1"/>
       <w:tblCellMar>
-        <w:top w:w="0" w:type="dxa"/>
         <w:left w:w="108" w:type="dxa"/>
-        <w:bottom w:w="0" w:type="dxa"/>
         <w:right w:w="108" w:type="dxa"/>
       </w:tblCellMar>
     </w:tblPr>
@@ -5625,9 +5579,7 @@
       <w:tblStyleRowBandSize w:val="1"/>
       <w:tblStyleColBandSize w:val="1"/>
       <w:tblCellMar>
-        <w:top w:w="0" w:type="dxa"/>
         <w:left w:w="108" w:type="dxa"/>
-        <w:bottom w:w="0" w:type="dxa"/>
         <w:right w:w="108" w:type="dxa"/>
       </w:tblCellMar>
     </w:tblPr>
@@ -5739,9 +5691,7 @@
       <w:tblStyleRowBandSize w:val="1"/>
       <w:tblStyleColBandSize w:val="1"/>
       <w:tblCellMar>
-        <w:top w:w="0" w:type="dxa"/>
         <w:left w:w="108" w:type="dxa"/>
-        <w:bottom w:w="0" w:type="dxa"/>
         <w:right w:w="108" w:type="dxa"/>
       </w:tblCellMar>
     </w:tblPr>
@@ -5853,9 +5803,7 @@
       <w:tblStyleRowBandSize w:val="1"/>
       <w:tblStyleColBandSize w:val="1"/>
       <w:tblCellMar>
-        <w:top w:w="0" w:type="dxa"/>
         <w:left w:w="108" w:type="dxa"/>
-        <w:bottom w:w="0" w:type="dxa"/>
         <w:right w:w="108" w:type="dxa"/>
       </w:tblCellMar>
     </w:tblPr>
@@ -5967,9 +5915,7 @@
       <w:tblStyleRowBandSize w:val="1"/>
       <w:tblStyleColBandSize w:val="1"/>
       <w:tblCellMar>
-        <w:top w:w="0" w:type="dxa"/>
         <w:left w:w="108" w:type="dxa"/>
-        <w:bottom w:w="0" w:type="dxa"/>
         <w:right w:w="108" w:type="dxa"/>
       </w:tblCellMar>
     </w:tblPr>
@@ -6081,9 +6027,7 @@
       <w:tblStyleRowBandSize w:val="1"/>
       <w:tblStyleColBandSize w:val="1"/>
       <w:tblCellMar>
-        <w:top w:w="0" w:type="dxa"/>
         <w:left w:w="108" w:type="dxa"/>
-        <w:bottom w:w="0" w:type="dxa"/>
         <w:right w:w="108" w:type="dxa"/>
       </w:tblCellMar>
     </w:tblPr>
@@ -6195,9 +6139,7 @@
       <w:tblStyleRowBandSize w:val="1"/>
       <w:tblStyleColBandSize w:val="1"/>
       <w:tblCellMar>
-        <w:top w:w="0" w:type="dxa"/>
         <w:left w:w="108" w:type="dxa"/>
-        <w:bottom w:w="0" w:type="dxa"/>
         <w:right w:w="108" w:type="dxa"/>
       </w:tblCellMar>
     </w:tblPr>

</xml_diff>